<commit_message>
reviewed by Chen Yi
gonna sleep right away!!!
</commit_message>
<xml_diff>
--- a/【附件2】院系_张庭梁_禁止进攻型全面自主武器（杀手机器人）的必要性及可行性调查和研究_作品简介.docx
+++ b/【附件2】院系_张庭梁_禁止进攻型全面自主武器（杀手机器人）的必要性及可行性调查和研究_作品简介.docx
@@ -1,6 +1,6 @@
 
 <file path=word/document.xml><?xml version="1.0" encoding="utf-8"?>
-<w:document xmlns:wpc="http://schemas.microsoft.com/office/word/2010/wordprocessingCanvas" xmlns:cx="http://schemas.microsoft.com/office/drawing/2014/chartex" xmlns:mc="http://schemas.openxmlformats.org/markup-compatibility/2006" xmlns:o="urn:schemas-microsoft-com:office:office" xmlns:r="http://schemas.openxmlformats.org/officeDocument/2006/relationships" xmlns:m="http://schemas.openxmlformats.org/officeDocument/2006/math" xmlns:v="urn:schemas-microsoft-com:vml" xmlns:wp14="http://schemas.microsoft.com/office/word/2010/wordprocessingDrawing" xmlns:wp="http://schemas.openxmlformats.org/drawingml/2006/wordprocessingDrawing" xmlns:w10="urn:schemas-microsoft-com:office:word" xmlns:w="http://schemas.openxmlformats.org/wordprocessingml/2006/main" xmlns:w14="http://schemas.microsoft.com/office/word/2010/wordml" xmlns:w15="http://schemas.microsoft.com/office/word/2012/wordml" xmlns:w16se="http://schemas.microsoft.com/office/word/2015/wordml/symex" xmlns:wpg="http://schemas.microsoft.com/office/word/2010/wordprocessingGroup" xmlns:wpi="http://schemas.microsoft.com/office/word/2010/wordprocessingInk" xmlns:wne="http://schemas.microsoft.com/office/word/2006/wordml" xmlns:wps="http://schemas.microsoft.com/office/word/2010/wordprocessingShape" mc:Ignorable="w14 w15 w16se wp14">
+<w:document xmlns:wpc="http://schemas.microsoft.com/office/word/2010/wordprocessingCanvas" xmlns:cx="http://schemas.microsoft.com/office/drawing/2014/chartex" xmlns:cx1="http://schemas.microsoft.com/office/drawing/2015/9/8/chartex" xmlns:cx2="http://schemas.microsoft.com/office/drawing/2015/10/21/chartex" xmlns:cx3="http://schemas.microsoft.com/office/drawing/2016/5/9/chartex" xmlns:cx4="http://schemas.microsoft.com/office/drawing/2016/5/10/chartex" xmlns:cx5="http://schemas.microsoft.com/office/drawing/2016/5/11/chartex" xmlns:cx6="http://schemas.microsoft.com/office/drawing/2016/5/12/chartex" xmlns:cx7="http://schemas.microsoft.com/office/drawing/2016/5/13/chartex" xmlns:cx8="http://schemas.microsoft.com/office/drawing/2016/5/14/chartex" xmlns:mc="http://schemas.openxmlformats.org/markup-compatibility/2006" xmlns:aink="http://schemas.microsoft.com/office/drawing/2016/ink" xmlns:am3d="http://schemas.microsoft.com/office/drawing/2017/model3d" xmlns:o="urn:schemas-microsoft-com:office:office" xmlns:r="http://schemas.openxmlformats.org/officeDocument/2006/relationships" xmlns:m="http://schemas.openxmlformats.org/officeDocument/2006/math" xmlns:v="urn:schemas-microsoft-com:vml" xmlns:wp14="http://schemas.microsoft.com/office/word/2010/wordprocessingDrawing" xmlns:wp="http://schemas.openxmlformats.org/drawingml/2006/wordprocessingDrawing" xmlns:w10="urn:schemas-microsoft-com:office:word" xmlns:w="http://schemas.openxmlformats.org/wordprocessingml/2006/main" xmlns:w14="http://schemas.microsoft.com/office/word/2010/wordml" xmlns:w15="http://schemas.microsoft.com/office/word/2012/wordml" xmlns:w16cid="http://schemas.microsoft.com/office/word/2016/wordml/cid" xmlns:w16se="http://schemas.microsoft.com/office/word/2015/wordml/symex" xmlns:wpg="http://schemas.microsoft.com/office/word/2010/wordprocessingGroup" xmlns:wpi="http://schemas.microsoft.com/office/word/2010/wordprocessingInk" xmlns:wne="http://schemas.microsoft.com/office/word/2006/wordml" xmlns:wps="http://schemas.microsoft.com/office/word/2010/wordprocessingShape" mc:Ignorable="w14 w15 w16se w16cid wp14">
   <w:body>
     <w:p>
       <w:pPr>
@@ -22,6 +22,9 @@
     <w:p>
       <w:pPr>
         <w:pStyle w:val="-Titla"/>
+        <w:rPr>
+          <w:rFonts w:hint="eastAsia"/>
+        </w:rPr>
       </w:pPr>
       <w:r>
         <w:rPr>
@@ -40,6 +43,18 @@
           <w:rFonts w:hint="eastAsia"/>
         </w:rPr>
         <w:t>技术，</w:t>
+      </w:r>
+      <w:r>
+        <w:rPr>
+          <w:rFonts w:hint="eastAsia"/>
+        </w:rPr>
+        <w:t>国家安全</w:t>
+      </w:r>
+      <w:r>
+        <w:rPr>
+          <w:rFonts w:hint="eastAsia"/>
+        </w:rPr>
+        <w:t>，人工智能伦理，禁止性武器公约</w:t>
       </w:r>
     </w:p>
     <w:p>
@@ -60,17 +75,89 @@
       </w:r>
     </w:p>
     <w:p>
-      <w:r>
-        <w:rPr>
-          <w:rFonts w:hint="eastAsia"/>
-        </w:rPr>
-        <w:t>进攻型全面自主武器（杀手机器人）</w:t>
-      </w:r>
-      <w:r>
-        <w:rPr>
-          <w:rFonts w:hint="eastAsia"/>
-        </w:rPr>
-        <w:t>作为自主性强，危险性高，隐蔽性好的未来武器，已经随着</w:t>
+      <w:pPr>
+        <w:spacing w:line="276" w:lineRule="auto"/>
+        <w:jc w:val="left"/>
+      </w:pPr>
+      <w:bookmarkStart w:id="0" w:name="_Hlk502273568"/>
+      <w:r>
+        <w:rPr>
+          <w:rFonts w:hint="eastAsia"/>
+        </w:rPr>
+        <w:t>进攻型全面自主武器</w:t>
+      </w:r>
+      <w:bookmarkEnd w:id="0"/>
+      <w:r>
+        <w:rPr>
+          <w:rFonts w:hint="eastAsia"/>
+        </w:rPr>
+        <w:t>（</w:t>
+      </w:r>
+      <w:r>
+        <w:rPr>
+          <w:rFonts w:hint="eastAsia"/>
+        </w:rPr>
+        <w:t>l</w:t>
+      </w:r>
+      <w:r>
+        <w:t>ethal autonomous weapons</w:t>
+      </w:r>
+      <w:r>
+        <w:rPr>
+          <w:rFonts w:hint="eastAsia"/>
+        </w:rPr>
+        <w:t>，更通俗的说法为“杀手机器人”</w:t>
+      </w:r>
+      <w:r>
+        <w:rPr>
+          <w:rFonts w:hint="eastAsia"/>
+        </w:rPr>
+        <w:t>killer</w:t>
+      </w:r>
+      <w:r>
+        <w:t xml:space="preserve"> </w:t>
+      </w:r>
+      <w:r>
+        <w:rPr>
+          <w:rFonts w:hint="eastAsia"/>
+        </w:rPr>
+        <w:t>robots</w:t>
+      </w:r>
+      <w:r>
+        <w:rPr>
+          <w:rFonts w:hint="eastAsia"/>
+        </w:rPr>
+        <w:t>）</w:t>
+      </w:r>
+      <w:r>
+        <w:rPr>
+          <w:rFonts w:hint="eastAsia"/>
+        </w:rPr>
+        <w:t>作为自主性强</w:t>
+      </w:r>
+      <w:r>
+        <w:rPr>
+          <w:rFonts w:hint="eastAsia"/>
+        </w:rPr>
+        <w:t>、</w:t>
+      </w:r>
+      <w:r>
+        <w:rPr>
+          <w:rFonts w:hint="eastAsia"/>
+        </w:rPr>
+        <w:t>危险性高</w:t>
+      </w:r>
+      <w:r>
+        <w:rPr>
+          <w:rFonts w:hint="eastAsia"/>
+        </w:rPr>
+        <w:t>、</w:t>
+      </w:r>
+      <w:r>
+        <w:rPr>
+          <w:rFonts w:hint="eastAsia"/>
+        </w:rPr>
+        <w:t>隐蔽性好的未来武器，已经随着</w:t>
       </w:r>
       <w:r>
         <w:rPr>
@@ -82,50 +169,169 @@
         <w:rPr>
           <w:rFonts w:hint="eastAsia"/>
         </w:rPr>
-        <w:t>及机器人技术的发展，变为随时可能实现的武器。</w:t>
+        <w:t>及机器人技术的发展，</w:t>
+      </w:r>
+      <w:r>
+        <w:rPr>
+          <w:rFonts w:hint="eastAsia"/>
+        </w:rPr>
+        <w:t>变为即将实现的军事武器</w:t>
+      </w:r>
+      <w:r>
+        <w:rPr>
+          <w:rFonts w:hint="eastAsia"/>
+        </w:rPr>
+        <w:t>。能够自主决策的自动化杀手机器人不但将完全改变未来战争的面貌，而且将对伦理道德</w:t>
+      </w:r>
+      <w:r>
+        <w:rPr>
+          <w:rFonts w:hint="eastAsia"/>
+        </w:rPr>
+        <w:t>、</w:t>
+      </w:r>
+      <w:r>
+        <w:rPr>
+          <w:rFonts w:hint="eastAsia"/>
+        </w:rPr>
+        <w:t>国家安全和人身安全造成极大冲击。</w:t>
       </w:r>
     </w:p>
     <w:p>
-      <w:r>
-        <w:rPr>
-          <w:rFonts w:hint="eastAsia"/>
-        </w:rPr>
-        <w:t>能够自主决策的自动化杀手机器人不但将完全改变未来战争的面貌，而且将对伦理道德，国家安全和人身安全造成极大冲击。</w:t>
+      <w:pPr>
+        <w:spacing w:line="276" w:lineRule="auto"/>
+        <w:jc w:val="left"/>
+      </w:pPr>
+      <w:r>
+        <w:rPr>
+          <w:rFonts w:hint="eastAsia"/>
+        </w:rPr>
+        <w:t>我们小组</w:t>
+      </w:r>
+      <w:r>
+        <w:rPr>
+          <w:rFonts w:hint="eastAsia"/>
+        </w:rPr>
+        <w:t>期望</w:t>
+      </w:r>
+      <w:r>
+        <w:rPr>
+          <w:rFonts w:hint="eastAsia"/>
+        </w:rPr>
+        <w:t>通过调研</w:t>
+      </w:r>
+      <w:r>
+        <w:rPr>
+          <w:rFonts w:hint="eastAsia"/>
+        </w:rPr>
+        <w:t>普通大众</w:t>
+      </w:r>
+      <w:r>
+        <w:rPr>
+          <w:rFonts w:hint="eastAsia"/>
+        </w:rPr>
+        <w:t>对于智能武器的</w:t>
+      </w:r>
+      <w:r>
+        <w:rPr>
+          <w:rFonts w:hint="eastAsia"/>
+        </w:rPr>
+        <w:t>认知情况、</w:t>
+      </w:r>
+      <w:r>
+        <w:rPr>
+          <w:rFonts w:hint="eastAsia"/>
+        </w:rPr>
+        <w:t>国际非政府组织为禁止杀手机器人推动的倡导性活动、</w:t>
+      </w:r>
+      <w:r>
+        <w:rPr>
+          <w:rFonts w:hint="eastAsia"/>
+        </w:rPr>
+        <w:t>政府组织</w:t>
+      </w:r>
+      <w:r>
+        <w:rPr>
+          <w:rFonts w:hint="eastAsia"/>
+        </w:rPr>
+        <w:t>对于智能武器的限制性措施</w:t>
+      </w:r>
+      <w:r>
+        <w:rPr>
+          <w:rFonts w:hint="eastAsia"/>
+        </w:rPr>
+        <w:t>，以及智能武器</w:t>
+      </w:r>
+      <w:r>
+        <w:rPr>
+          <w:rFonts w:hint="eastAsia"/>
+        </w:rPr>
+        <w:t>技术</w:t>
+      </w:r>
+      <w:r>
+        <w:rPr>
+          <w:rFonts w:hint="eastAsia"/>
+        </w:rPr>
+        <w:t>的发展现状及</w:t>
+      </w:r>
+      <w:r>
+        <w:rPr>
+          <w:rFonts w:hint="eastAsia"/>
+        </w:rPr>
+        <w:t>应用前景</w:t>
+      </w:r>
+      <w:r>
+        <w:rPr>
+          <w:rFonts w:hint="eastAsia"/>
+        </w:rPr>
+        <w:t>，来说明禁止的必要性及可行性。</w:t>
       </w:r>
     </w:p>
     <w:p>
-      <w:r>
-        <w:rPr>
-          <w:rFonts w:hint="eastAsia"/>
-        </w:rPr>
-        <w:t>通过调研国内外群众对于智能武器的认识水平，各国</w:t>
-      </w:r>
-      <w:r>
-        <w:rPr>
-          <w:rFonts w:hint="eastAsia"/>
-        </w:rPr>
-        <w:t>NGO</w:t>
-      </w:r>
-      <w:r>
-        <w:rPr>
-          <w:rFonts w:hint="eastAsia"/>
-        </w:rPr>
-        <w:t>对禁止智能武器所做的努力，以及智能武器的发展现状及可能应用，来说明禁止其的必要性及可行性。</w:t>
-      </w:r>
+      <w:pPr>
+        <w:spacing w:line="276" w:lineRule="auto"/>
+        <w:jc w:val="left"/>
+      </w:pPr>
     </w:p>
-    <w:p/>
     <w:p>
-      <w:r>
-        <w:rPr>
-          <w:rFonts w:hint="eastAsia"/>
-        </w:rPr>
-        <w:t>我们</w:t>
-      </w:r>
-      <w:r>
-        <w:rPr>
-          <w:rFonts w:hint="eastAsia"/>
-        </w:rPr>
-        <w:t>准备从以下四个方面开展研究：</w:t>
+      <w:pPr>
+        <w:spacing w:line="276" w:lineRule="auto"/>
+        <w:jc w:val="left"/>
+      </w:pPr>
+      <w:r>
+        <w:rPr>
+          <w:rFonts w:hint="eastAsia"/>
+        </w:rPr>
+        <w:t>我们打算</w:t>
+      </w:r>
+      <w:r>
+        <w:rPr>
+          <w:rFonts w:hint="eastAsia"/>
+        </w:rPr>
+        <w:t>从以下四个</w:t>
+      </w:r>
+      <w:r>
+        <w:rPr>
+          <w:rFonts w:hint="eastAsia"/>
+        </w:rPr>
+        <w:t>具体的</w:t>
+      </w:r>
+      <w:r>
+        <w:rPr>
+          <w:rFonts w:hint="eastAsia"/>
+        </w:rPr>
+        <w:t>方面开展</w:t>
+      </w:r>
+      <w:r>
+        <w:rPr>
+          <w:rFonts w:hint="eastAsia"/>
+        </w:rPr>
+        <w:t>调研</w:t>
+      </w:r>
+      <w:r>
+        <w:rPr>
+          <w:rFonts w:hint="eastAsia"/>
+        </w:rPr>
+        <w:t>：</w:t>
       </w:r>
     </w:p>
     <w:p>
@@ -135,25 +341,39 @@
           <w:ilvl w:val="0"/>
           <w:numId w:val="5"/>
         </w:numPr>
+        <w:spacing w:line="276" w:lineRule="auto"/>
         <w:ind w:firstLineChars="0"/>
-      </w:pPr>
-      <w:r>
-        <w:rPr>
-          <w:rFonts w:hint="eastAsia"/>
-        </w:rPr>
-        <w:t>目前和将来发展情况及可能应用：</w:t>
-      </w:r>
-      <w:r>
-        <w:rPr>
-          <w:rFonts w:hint="eastAsia"/>
-        </w:rPr>
-        <w:t xml:space="preserve">  AI</w:t>
-      </w:r>
-      <w:r>
-        <w:rPr>
-          <w:rFonts w:hint="eastAsia"/>
-        </w:rPr>
-        <w:t>科技方面</w:t>
+        <w:jc w:val="left"/>
+      </w:pPr>
+      <w:r>
+        <w:rPr>
+          <w:rFonts w:hint="eastAsia"/>
+        </w:rPr>
+        <w:t>Te</w:t>
+      </w:r>
+      <w:r>
+        <w:t>ch</w:t>
+      </w:r>
+      <w:r>
+        <w:t>nology</w:t>
+      </w:r>
+      <w:r>
+        <w:rPr>
+          <w:rFonts w:hint="eastAsia"/>
+        </w:rPr>
+        <w:t>：</w:t>
+      </w:r>
+      <w:r>
+        <w:rPr>
+          <w:rFonts w:hint="eastAsia"/>
+        </w:rPr>
+        <w:t>在技术层面上，进攻型全面自主武器目前的发展水平</w:t>
+      </w:r>
+      <w:r>
+        <w:rPr>
+          <w:rFonts w:hint="eastAsia"/>
+        </w:rPr>
+        <w:t>、发展成熟的预期时限、在未来战争中的应用及表现；</w:t>
       </w:r>
     </w:p>
     <w:p>
@@ -163,25 +383,57 @@
           <w:ilvl w:val="0"/>
           <w:numId w:val="5"/>
         </w:numPr>
+        <w:spacing w:line="276" w:lineRule="auto"/>
         <w:ind w:firstLineChars="0"/>
-      </w:pPr>
-      <w:r>
-        <w:rPr>
-          <w:rFonts w:hint="eastAsia"/>
-        </w:rPr>
-        <w:t>国内外对此重视程度及进展：</w:t>
-      </w:r>
-      <w:r>
-        <w:rPr>
-          <w:rFonts w:hint="eastAsia"/>
-        </w:rPr>
-        <w:t xml:space="preserve">  </w:t>
-      </w:r>
-      <w:r>
-        <w:rPr>
-          <w:rFonts w:hint="eastAsia"/>
-        </w:rPr>
-        <w:t>社会学方向</w:t>
+        <w:jc w:val="left"/>
+      </w:pPr>
+      <w:r>
+        <w:t>P</w:t>
+      </w:r>
+      <w:r>
+        <w:rPr>
+          <w:rFonts w:hint="eastAsia"/>
+        </w:rPr>
+        <w:t>ublic</w:t>
+      </w:r>
+      <w:r>
+        <w:t xml:space="preserve"> </w:t>
+      </w:r>
+      <w:r>
+        <w:rPr>
+          <w:rFonts w:hint="eastAsia"/>
+        </w:rPr>
+        <w:t>perceptions</w:t>
+      </w:r>
+      <w:r>
+        <w:rPr>
+          <w:rFonts w:hint="eastAsia"/>
+        </w:rPr>
+        <w:t>：</w:t>
+      </w:r>
+      <w:r>
+        <w:rPr>
+          <w:rFonts w:hint="eastAsia"/>
+        </w:rPr>
+        <w:t xml:space="preserve"> </w:t>
+      </w:r>
+      <w:r>
+        <w:rPr>
+          <w:rFonts w:hint="eastAsia"/>
+        </w:rPr>
+        <w:t>民众（或者说公民社会）对于智能武器</w:t>
+      </w:r>
+      <w:r>
+        <w:rPr>
+          <w:rFonts w:hint="eastAsia"/>
+        </w:rPr>
+        <w:t>和</w:t>
+      </w:r>
+      <w:r>
+        <w:rPr>
+          <w:rFonts w:hint="eastAsia"/>
+        </w:rPr>
+        <w:t>未来战争的认知以及价值判断；</w:t>
       </w:r>
     </w:p>
     <w:p>
@@ -191,13 +443,66 @@
           <w:ilvl w:val="0"/>
           <w:numId w:val="5"/>
         </w:numPr>
+        <w:spacing w:line="276" w:lineRule="auto"/>
         <w:ind w:firstLineChars="0"/>
-      </w:pPr>
-      <w:r>
-        <w:rPr>
-          <w:rFonts w:hint="eastAsia"/>
-        </w:rPr>
-        <w:t>智能武器对国家安全和人身安全（人权）的影响：国际关系法方向</w:t>
+        <w:jc w:val="left"/>
+      </w:pPr>
+      <w:r>
+        <w:t>S</w:t>
+      </w:r>
+      <w:r>
+        <w:rPr>
+          <w:rFonts w:hint="eastAsia"/>
+        </w:rPr>
+        <w:t>tate</w:t>
+      </w:r>
+      <w:r>
+        <w:t xml:space="preserve"> </w:t>
+      </w:r>
+      <w:r>
+        <w:rPr>
+          <w:rFonts w:hint="eastAsia"/>
+        </w:rPr>
+        <w:t>security</w:t>
+      </w:r>
+      <w:r>
+        <w:t xml:space="preserve"> </w:t>
+      </w:r>
+      <w:r>
+        <w:rPr>
+          <w:rFonts w:hint="eastAsia"/>
+        </w:rPr>
+        <w:t>and</w:t>
+      </w:r>
+      <w:r>
+        <w:t xml:space="preserve"> </w:t>
+      </w:r>
+      <w:r>
+        <w:rPr>
+          <w:rFonts w:hint="eastAsia"/>
+        </w:rPr>
+        <w:t>human</w:t>
+      </w:r>
+      <w:r>
+        <w:t xml:space="preserve"> rights</w:t>
+      </w:r>
+      <w:r>
+        <w:rPr>
+          <w:rFonts w:hint="eastAsia"/>
+        </w:rPr>
+        <w:t>：</w:t>
+      </w:r>
+      <w:r>
+        <w:rPr>
+          <w:rFonts w:hint="eastAsia"/>
+        </w:rPr>
+        <w:t>智能武器对国家安全和人身安全</w:t>
+      </w:r>
+      <w:r>
+        <w:rPr>
+          <w:rFonts w:hint="eastAsia"/>
+        </w:rPr>
+        <w:t>带来的杀伤力，以及智能武器作为一种主体同人类发生交互可能产生的伦理问题；</w:t>
       </w:r>
     </w:p>
     <w:p>
@@ -207,44 +512,97 @@
           <w:ilvl w:val="0"/>
           <w:numId w:val="5"/>
         </w:numPr>
+        <w:spacing w:line="276" w:lineRule="auto"/>
         <w:ind w:firstLineChars="0"/>
-      </w:pPr>
-      <w:r>
-        <w:rPr>
-          <w:rFonts w:hint="eastAsia"/>
-        </w:rPr>
-        <w:t>如何推动立法有效限制智能武器使用：</w:t>
-      </w:r>
-      <w:r>
-        <w:rPr>
-          <w:rFonts w:hint="eastAsia"/>
-        </w:rPr>
-        <w:t xml:space="preserve">  NGO</w:t>
-      </w:r>
-      <w:r>
-        <w:rPr>
-          <w:rFonts w:hint="eastAsia"/>
-        </w:rPr>
-        <w:t>非政府组织（主要作用是推进人们意识提升）</w:t>
+        <w:jc w:val="left"/>
+      </w:pPr>
+      <w:r>
+        <w:rPr>
+          <w:rFonts w:hint="eastAsia"/>
+        </w:rPr>
+        <w:t>Laws</w:t>
+      </w:r>
+      <w:r>
+        <w:t xml:space="preserve"> </w:t>
+      </w:r>
+      <w:r>
+        <w:rPr>
+          <w:rFonts w:hint="eastAsia"/>
+        </w:rPr>
+        <w:t>and</w:t>
+      </w:r>
+      <w:r>
+        <w:t xml:space="preserve"> bans</w:t>
+      </w:r>
+      <w:r>
+        <w:rPr>
+          <w:rFonts w:hint="eastAsia"/>
+        </w:rPr>
+        <w:t>：</w:t>
+      </w:r>
+      <w:r>
+        <w:rPr>
+          <w:rFonts w:hint="eastAsia"/>
+        </w:rPr>
+        <w:t>主权国家及其组成的国际组织针对</w:t>
+      </w:r>
+      <w:r>
+        <w:rPr>
+          <w:rFonts w:hint="eastAsia"/>
+        </w:rPr>
+        <w:t>禁止</w:t>
+      </w:r>
+      <w:r>
+        <w:rPr>
+          <w:rFonts w:hint="eastAsia"/>
+        </w:rPr>
+        <w:t>智能武器</w:t>
+      </w:r>
+      <w:r>
+        <w:rPr>
+          <w:rFonts w:hint="eastAsia"/>
+        </w:rPr>
+        <w:t>的</w:t>
+      </w:r>
+      <w:r>
+        <w:rPr>
+          <w:rFonts w:hint="eastAsia"/>
+        </w:rPr>
+        <w:t>现有</w:t>
+      </w:r>
+      <w:r>
+        <w:rPr>
+          <w:rFonts w:hint="eastAsia"/>
+        </w:rPr>
+        <w:t>立法</w:t>
+      </w:r>
+      <w:r>
+        <w:rPr>
+          <w:rFonts w:hint="eastAsia"/>
+        </w:rPr>
+        <w:t>情况，以及国际非政府组织为推动立法进行的倡议性民间活动。</w:t>
       </w:r>
     </w:p>
     <w:p>
       <w:pPr>
-        <w:ind w:firstLineChars="0"/>
+        <w:pStyle w:val="a5"/>
+        <w:spacing w:line="276" w:lineRule="auto"/>
+        <w:ind w:left="360" w:firstLineChars="0" w:firstLine="0"/>
+        <w:jc w:val="left"/>
       </w:pPr>
     </w:p>
     <w:p>
-      <w:r>
-        <w:rPr>
-          <w:rFonts w:hint="eastAsia"/>
-        </w:rPr>
-        <w:t>我们现阶段认为的</w:t>
-      </w:r>
-      <w:r>
-        <w:rPr>
-          <w:rFonts w:hint="eastAsia"/>
-        </w:rPr>
-        <w:t>必要性：</w:t>
+      <w:pPr>
+        <w:pStyle w:val="a5"/>
+        <w:spacing w:line="276" w:lineRule="auto"/>
+        <w:ind w:left="360" w:firstLineChars="0" w:firstLine="0"/>
+        <w:jc w:val="left"/>
+      </w:pPr>
+      <w:r>
+        <w:rPr>
+          <w:rFonts w:hint="eastAsia"/>
+        </w:rPr>
+        <w:t>此外，现阶段我们针对禁止必要性的一些假设如下：</w:t>
       </w:r>
     </w:p>
     <w:p>
@@ -254,7 +612,9 @@
           <w:ilvl w:val="0"/>
           <w:numId w:val="6"/>
         </w:numPr>
+        <w:spacing w:line="276" w:lineRule="auto"/>
         <w:ind w:firstLineChars="0"/>
+        <w:jc w:val="left"/>
       </w:pPr>
       <w:r>
         <w:rPr>
@@ -263,7 +623,10 @@
         <w:t>大规模使用</w:t>
       </w:r>
       <w:r>
-        <w:t>Killer Robot</w:t>
+        <w:rPr>
+          <w:rFonts w:hint="eastAsia"/>
+        </w:rPr>
+        <w:t>杀手机器人</w:t>
       </w:r>
       <w:r>
         <w:t>导致战争规模升级</w:t>
@@ -272,7 +635,19 @@
         <w:rPr>
           <w:rFonts w:hint="eastAsia"/>
         </w:rPr>
-        <w:t>,</w:t>
+        <w:t>，</w:t>
+      </w:r>
+      <w:r>
+        <w:rPr>
+          <w:rFonts w:hint="eastAsia"/>
+        </w:rPr>
+        <w:t>各国家进行军备竞赛</w:t>
+      </w:r>
+      <w:r>
+        <w:rPr>
+          <w:rFonts w:hint="eastAsia"/>
+        </w:rPr>
+        <w:t>，武器</w:t>
       </w:r>
       <w:r>
         <w:rPr>
@@ -281,16 +656,7 @@
         <w:t>可能落入对方手中，甚至落入恐怖分子手中；</w:t>
       </w:r>
       <w:r>
-        <w:rPr>
-          <w:rFonts w:hint="eastAsia"/>
-        </w:rPr>
-        <w:t>各国家进行军备竞赛</w:t>
-      </w:r>
-      <w:r>
-        <w:rPr>
-          <w:rFonts w:hint="eastAsia"/>
-        </w:rPr>
-        <w:t>，</w:t>
+        <w:t xml:space="preserve"> </w:t>
       </w:r>
     </w:p>
     <w:p>
@@ -300,13 +666,69 @@
           <w:ilvl w:val="0"/>
           <w:numId w:val="6"/>
         </w:numPr>
+        <w:spacing w:line="276" w:lineRule="auto"/>
         <w:ind w:firstLineChars="0"/>
-      </w:pPr>
-      <w:r>
-        <w:rPr>
-          <w:rFonts w:hint="eastAsia"/>
-        </w:rPr>
-        <w:t>研究机构进行快速而不严谨不安全的研究，这种机器人可能出故障或者被黑入，造成不堪设想的后果。</w:t>
+        <w:jc w:val="left"/>
+      </w:pPr>
+      <w:r>
+        <w:rPr>
+          <w:rFonts w:hint="eastAsia"/>
+        </w:rPr>
+        <w:t>研究机构进行快速而不</w:t>
+      </w:r>
+      <w:r>
+        <w:rPr>
+          <w:rFonts w:hint="eastAsia"/>
+        </w:rPr>
+        <w:t>够严谨安全</w:t>
+      </w:r>
+      <w:r>
+        <w:rPr>
+          <w:rFonts w:hint="eastAsia"/>
+        </w:rPr>
+        <w:t>的研究，这种机器人可能出故障</w:t>
+      </w:r>
+      <w:r>
+        <w:rPr>
+          <w:rFonts w:hint="eastAsia"/>
+        </w:rPr>
+        <w:t>，</w:t>
+      </w:r>
+      <w:r>
+        <w:rPr>
+          <w:rFonts w:hint="eastAsia"/>
+        </w:rPr>
+        <w:t>或者</w:t>
+      </w:r>
+      <w:r>
+        <w:rPr>
+          <w:rFonts w:hint="eastAsia"/>
+        </w:rPr>
+        <w:t>由于技术性漏洞被恶意分子操控</w:t>
+      </w:r>
+      <w:r>
+        <w:rPr>
+          <w:rFonts w:hint="eastAsia"/>
+        </w:rPr>
+        <w:t>，造成不堪设想的</w:t>
+      </w:r>
+      <w:r>
+        <w:rPr>
+          <w:rFonts w:hint="eastAsia"/>
+        </w:rPr>
+        <w:t>安全</w:t>
+      </w:r>
+      <w:r>
+        <w:rPr>
+          <w:rFonts w:hint="eastAsia"/>
+        </w:rPr>
+        <w:t>后果</w:t>
+      </w:r>
+      <w:r>
+        <w:rPr>
+          <w:rFonts w:hint="eastAsia"/>
+        </w:rPr>
+        <w:t>；</w:t>
       </w:r>
     </w:p>
     <w:p>
@@ -316,13 +738,51 @@
           <w:ilvl w:val="0"/>
           <w:numId w:val="6"/>
         </w:numPr>
+        <w:spacing w:line="276" w:lineRule="auto"/>
         <w:ind w:firstLineChars="0"/>
-      </w:pPr>
-      <w:r>
-        <w:rPr>
-          <w:rFonts w:hint="eastAsia"/>
-        </w:rPr>
-        <w:t>机器人分辨军事目标和民众的技术并不容易做出来，可能误伤。</w:t>
+        <w:jc w:val="left"/>
+      </w:pPr>
+      <w:r>
+        <w:rPr>
+          <w:rFonts w:hint="eastAsia"/>
+        </w:rPr>
+        <w:t>机器人</w:t>
+      </w:r>
+      <w:r>
+        <w:rPr>
+          <w:rFonts w:hint="eastAsia"/>
+        </w:rPr>
+        <w:t>精准识别</w:t>
+      </w:r>
+      <w:r>
+        <w:rPr>
+          <w:rFonts w:hint="eastAsia"/>
+        </w:rPr>
+        <w:t>军事目标和</w:t>
+      </w:r>
+      <w:r>
+        <w:rPr>
+          <w:rFonts w:hint="eastAsia"/>
+        </w:rPr>
+        <w:t>其他无关人员</w:t>
+      </w:r>
+      <w:r>
+        <w:rPr>
+          <w:rFonts w:hint="eastAsia"/>
+        </w:rPr>
+        <w:t>的</w:t>
+      </w:r>
+      <w:r>
+        <w:rPr>
+          <w:rFonts w:hint="eastAsia"/>
+        </w:rPr>
+        <w:t>技术难度非常高</w:t>
+      </w:r>
+      <w:r>
+        <w:rPr>
+          <w:rFonts w:hint="eastAsia"/>
+        </w:rPr>
+        <w:t>，可能误伤。</w:t>
       </w:r>
     </w:p>
     <w:p>
@@ -332,248 +792,281 @@
           <w:ilvl w:val="0"/>
           <w:numId w:val="6"/>
         </w:numPr>
+        <w:spacing w:line="276" w:lineRule="auto"/>
         <w:ind w:firstLineChars="0"/>
-      </w:pPr>
-      <w:r>
-        <w:rPr>
-          <w:rFonts w:hint="eastAsia"/>
-        </w:rPr>
-        <w:t>一些国家提出未来战争是机器人之间的战争，这是不可能的，战争在我们身边发生，没有分离的战争世界</w:t>
+        <w:jc w:val="left"/>
+      </w:pPr>
+      <w:r>
+        <w:rPr>
+          <w:rFonts w:hint="eastAsia"/>
+        </w:rPr>
+        <w:t>未来战争</w:t>
+      </w:r>
+      <w:r>
+        <w:rPr>
+          <w:rFonts w:hint="eastAsia"/>
+        </w:rPr>
+        <w:t>真的只是机器人之间的战争而不涉及人类吗？</w:t>
+      </w:r>
+      <w:r>
+        <w:rPr>
+          <w:rFonts w:hint="eastAsia"/>
+        </w:rPr>
+        <w:t>战争在我们身边发生，没有分离的战争世界</w:t>
+      </w:r>
+      <w:r>
+        <w:rPr>
+          <w:rFonts w:hint="eastAsia"/>
+        </w:rPr>
+        <w:t>。在没有智能武器的时代，战争作为一种极端的暴力形式，是人类获取利益的极端手段。当杀手机器人出现，人们的战争观即便发生极大的改变，战争仍然是人类与人类的冲突，而不可能完全转化为机器与机器的冲突（当然，假如机器也拥有了战争观，那一天人类是否</w:t>
+      </w:r>
+      <w:r>
+        <w:rPr>
+          <w:rFonts w:hint="eastAsia"/>
+        </w:rPr>
+        <w:t>还</w:t>
+      </w:r>
+      <w:r>
+        <w:rPr>
+          <w:rFonts w:hint="eastAsia"/>
+        </w:rPr>
+        <w:t>存在又是一个</w:t>
+      </w:r>
+      <w:r>
+        <w:rPr>
+          <w:rFonts w:hint="eastAsia"/>
+        </w:rPr>
+        <w:t>新的</w:t>
+      </w:r>
+      <w:r>
+        <w:rPr>
+          <w:rFonts w:hint="eastAsia"/>
+        </w:rPr>
+        <w:t>疑问）。而对于人类</w:t>
+      </w:r>
+      <w:r>
+        <w:rPr>
+          <w:rFonts w:hint="eastAsia"/>
+        </w:rPr>
+        <w:t>之间</w:t>
+      </w:r>
+      <w:r>
+        <w:rPr>
+          <w:rFonts w:hint="eastAsia"/>
+        </w:rPr>
+        <w:t>冲突来说，最有效也最极端的手段</w:t>
+      </w:r>
+      <w:r>
+        <w:rPr>
+          <w:rFonts w:hint="eastAsia"/>
+        </w:rPr>
+        <w:t>常常就</w:t>
+      </w:r>
+      <w:r>
+        <w:rPr>
+          <w:rFonts w:hint="eastAsia"/>
+        </w:rPr>
+        <w:t>是直接终止对方的生存机会</w:t>
+      </w:r>
+      <w:r>
+        <w:rPr>
+          <w:rFonts w:hint="eastAsia"/>
+        </w:rPr>
+        <w:t>。</w:t>
       </w:r>
     </w:p>
     <w:p>
       <w:pPr>
-        <w:ind w:firstLineChars="0"/>
+        <w:pStyle w:val="a5"/>
+        <w:spacing w:line="276" w:lineRule="auto"/>
+        <w:ind w:left="360" w:firstLineChars="0" w:firstLine="0"/>
+        <w:jc w:val="left"/>
       </w:pPr>
     </w:p>
     <w:p>
       <w:pPr>
-        <w:pStyle w:val="a5"/>
-        <w:ind w:left="360" w:firstLineChars="0" w:firstLine="0"/>
-      </w:pPr>
-      <w:r>
-        <w:rPr>
-          <w:rFonts w:hint="eastAsia"/>
-        </w:rPr>
-        <w:t>以及</w:t>
-      </w:r>
-      <w:bookmarkStart w:id="0" w:name="_GoBack"/>
-      <w:bookmarkEnd w:id="0"/>
-      <w:r>
-        <w:rPr>
-          <w:rFonts w:hint="eastAsia"/>
-        </w:rPr>
-        <w:t>可行性：</w:t>
-      </w:r>
+        <w:spacing w:line="276" w:lineRule="auto"/>
+        <w:jc w:val="left"/>
+      </w:pPr>
+      <w:r>
+        <w:rPr>
+          <w:rFonts w:hint="eastAsia"/>
+        </w:rPr>
+        <w:t>我们对禁止必要性的探讨，事实上是在讨论一种“合法性基础”。一般来说具备了</w:t>
+      </w:r>
+      <w:r>
+        <w:rPr>
+          <w:rFonts w:hint="eastAsia"/>
+        </w:rPr>
+        <w:lastRenderedPageBreak/>
+        <w:t>一定的必要性，即得到各方的认同，在某种程度上也会</w:t>
+      </w:r>
+      <w:r>
+        <w:rPr>
+          <w:rFonts w:hint="eastAsia"/>
+        </w:rPr>
+        <w:t>是对可行性的确保</w:t>
+      </w:r>
+      <w:r>
+        <w:rPr>
+          <w:rFonts w:hint="eastAsia"/>
+        </w:rPr>
+        <w:t>。</w:t>
+      </w:r>
+      <w:r>
+        <w:rPr>
+          <w:rFonts w:hint="eastAsia"/>
+        </w:rPr>
+        <w:t>武器研发公司和国家</w:t>
+      </w:r>
+      <w:r>
+        <w:rPr>
+          <w:rFonts w:hint="eastAsia"/>
+        </w:rPr>
+        <w:t>首先要</w:t>
+      </w:r>
+      <w:r>
+        <w:rPr>
+          <w:rFonts w:hint="eastAsia"/>
+        </w:rPr>
+        <w:t>认同禁令，</w:t>
+      </w:r>
+      <w:r>
+        <w:rPr>
+          <w:rFonts w:hint="eastAsia"/>
+        </w:rPr>
+        <w:t>其次</w:t>
+      </w:r>
+      <w:r>
+        <w:rPr>
+          <w:rFonts w:hint="eastAsia"/>
+        </w:rPr>
+        <w:t>禁令</w:t>
+      </w:r>
+      <w:r>
+        <w:rPr>
+          <w:rFonts w:hint="eastAsia"/>
+        </w:rPr>
+        <w:t>一旦在价值层面上不被认同以至于出现了违背，在实际操作上</w:t>
+      </w:r>
+      <w:r>
+        <w:rPr>
+          <w:rFonts w:hint="eastAsia"/>
+        </w:rPr>
+        <w:t>会带来有效的惩罚。</w:t>
+      </w:r>
+      <w:r>
+        <w:rPr>
+          <w:rFonts w:hint="eastAsia"/>
+        </w:rPr>
+        <w:t>针对</w:t>
+      </w:r>
+      <w:r>
+        <w:rPr>
+          <w:rFonts w:hint="eastAsia"/>
+        </w:rPr>
+        <w:t>禁止的可行性，</w:t>
+      </w:r>
+      <w:r>
+        <w:rPr>
+          <w:rFonts w:hint="eastAsia"/>
+        </w:rPr>
+        <w:t>我们</w:t>
+      </w:r>
+      <w:r>
+        <w:rPr>
+          <w:rFonts w:hint="eastAsia"/>
+        </w:rPr>
+        <w:t>目前的</w:t>
+      </w:r>
+      <w:r>
+        <w:rPr>
+          <w:rFonts w:hint="eastAsia"/>
+        </w:rPr>
+        <w:t>初步想法是</w:t>
+      </w:r>
+      <w:r>
+        <w:rPr>
+          <w:rFonts w:hint="eastAsia"/>
+        </w:rPr>
+        <w:t>借鉴</w:t>
+      </w:r>
+      <w:r>
+        <w:rPr>
+          <w:rFonts w:hint="eastAsia"/>
+        </w:rPr>
+        <w:t>禁止某些军事武器的</w:t>
+      </w:r>
+      <w:r>
+        <w:rPr>
+          <w:rFonts w:hint="eastAsia"/>
+        </w:rPr>
+        <w:t>已有</w:t>
+      </w:r>
+      <w:r>
+        <w:rPr>
+          <w:rFonts w:hint="eastAsia"/>
+        </w:rPr>
+        <w:t>成功案例</w:t>
+      </w:r>
+      <w:r>
+        <w:rPr>
+          <w:rFonts w:hint="eastAsia"/>
+        </w:rPr>
+        <w:t>。</w:t>
+      </w:r>
+      <w:r>
+        <w:rPr>
+          <w:rFonts w:hint="eastAsia"/>
+        </w:rPr>
+        <w:t>比如</w:t>
+      </w:r>
+      <w:r>
+        <w:t>1997</w:t>
+      </w:r>
+      <w:r>
+        <w:t>年的禁止反单兵地雷使用以及禁止激光致盲武器的研发和使用，都取得了显著的成果。</w:t>
+      </w:r>
+      <w:r>
+        <w:rPr>
+          <w:rFonts w:hint="eastAsia"/>
+        </w:rPr>
+        <w:t>进一步我们</w:t>
+      </w:r>
+      <w:r>
+        <w:rPr>
+          <w:rFonts w:hint="eastAsia"/>
+        </w:rPr>
+        <w:t>再关注和探讨</w:t>
+      </w:r>
+      <w:r>
+        <w:rPr>
+          <w:rFonts w:hint="eastAsia"/>
+        </w:rPr>
+        <w:t>智能武器和核武器</w:t>
+      </w:r>
+      <w:r>
+        <w:rPr>
+          <w:rFonts w:hint="eastAsia"/>
+        </w:rPr>
+        <w:t>、</w:t>
+      </w:r>
+      <w:r>
+        <w:rPr>
+          <w:rFonts w:hint="eastAsia"/>
+        </w:rPr>
+        <w:t>生物武器等之间的区别和联系，从而</w:t>
+      </w:r>
+      <w:r>
+        <w:rPr>
+          <w:rFonts w:hint="eastAsia"/>
+        </w:rPr>
+        <w:t>预防智能武器可能造成的毁灭性后果。</w:t>
+      </w:r>
+      <w:bookmarkStart w:id="1" w:name="_GoBack"/>
+      <w:bookmarkEnd w:id="1"/>
     </w:p>
-    <w:p>
-      <w:pPr>
-        <w:ind w:firstLineChars="0"/>
-      </w:pPr>
-      <w:r>
-        <w:rPr>
-          <w:rFonts w:hint="eastAsia"/>
-        </w:rPr>
-        <w:t>只要武器研发公司和国家认同</w:t>
-      </w:r>
-      <w:r>
-        <w:rPr>
-          <w:rFonts w:hint="eastAsia"/>
-        </w:rPr>
-        <w:t>禁令，</w:t>
-      </w:r>
-      <w:r>
-        <w:rPr>
-          <w:rFonts w:hint="eastAsia"/>
-        </w:rPr>
-        <w:t>武器禁止</w:t>
-      </w:r>
-      <w:r>
-        <w:rPr>
-          <w:rFonts w:hint="eastAsia"/>
-        </w:rPr>
-        <w:t>就</w:t>
-      </w:r>
-      <w:r>
-        <w:rPr>
-          <w:rFonts w:hint="eastAsia"/>
-        </w:rPr>
-        <w:t>会</w:t>
-      </w:r>
-      <w:r>
-        <w:rPr>
-          <w:rFonts w:hint="eastAsia"/>
-        </w:rPr>
-        <w:t>有显著效果。可以</w:t>
-      </w:r>
-      <w:r>
-        <w:rPr>
-          <w:rFonts w:hint="eastAsia"/>
-        </w:rPr>
-        <w:t>借鉴</w:t>
-      </w:r>
-      <w:r>
-        <w:rPr>
-          <w:rFonts w:hint="eastAsia"/>
-        </w:rPr>
-        <w:t>曾经有</w:t>
-      </w:r>
-      <w:r>
-        <w:rPr>
-          <w:rFonts w:hint="eastAsia"/>
-        </w:rPr>
-        <w:t>的</w:t>
-      </w:r>
-      <w:r>
-        <w:rPr>
-          <w:rFonts w:hint="eastAsia"/>
-        </w:rPr>
-        <w:t>成功案例，比如</w:t>
-      </w:r>
-      <w:r>
-        <w:t>1997</w:t>
-      </w:r>
-      <w:r>
-        <w:t>年的禁止反单兵地雷使用以及禁止激光致盲武器的研发和使用，都取得了显著的成果。</w:t>
-      </w:r>
-      <w:r>
-        <w:rPr>
-          <w:rFonts w:hint="eastAsia"/>
-        </w:rPr>
-        <w:t>进一步我们将</w:t>
-      </w:r>
-      <w:r>
-        <w:rPr>
-          <w:rFonts w:hint="eastAsia"/>
-        </w:rPr>
-        <w:t>调研</w:t>
-      </w:r>
-      <w:r>
-        <w:rPr>
-          <w:rFonts w:hint="eastAsia"/>
-        </w:rPr>
-        <w:t>智能武器和核武器，生物武器等之间的区别和联系，从而</w:t>
-      </w:r>
-      <w:r>
-        <w:rPr>
-          <w:rFonts w:hint="eastAsia"/>
-        </w:rPr>
-        <w:t>预防智能武器可能造成的毁灭性后果。</w:t>
-      </w:r>
-    </w:p>
-    <w:p>
-      <w:r>
-        <w:rPr>
-          <w:rFonts w:hint="eastAsia"/>
-        </w:rPr>
-        <w:t>注：</w:t>
-      </w:r>
-      <w:r>
-        <w:rPr>
-          <w:rFonts w:hint="eastAsia"/>
-        </w:rPr>
-        <w:t>作品简介篇幅</w:t>
-      </w:r>
-      <w:r>
-        <w:rPr>
-          <w:rFonts w:hint="eastAsia"/>
-        </w:rPr>
-        <w:t>不</w:t>
-      </w:r>
-      <w:r>
-        <w:rPr>
-          <w:rFonts w:hint="eastAsia"/>
-        </w:rPr>
-        <w:t>得</w:t>
-      </w:r>
-      <w:r>
-        <w:rPr>
-          <w:rFonts w:hint="eastAsia"/>
-        </w:rPr>
-        <w:t>超过</w:t>
-      </w:r>
-      <w:r>
-        <w:rPr>
-          <w:rFonts w:hint="eastAsia"/>
-        </w:rPr>
-        <w:t>A4</w:t>
-      </w:r>
-      <w:r>
-        <w:rPr>
-          <w:rFonts w:hint="eastAsia"/>
-        </w:rPr>
-        <w:t>纸</w:t>
-      </w:r>
-      <w:r>
-        <w:rPr>
-          <w:rFonts w:hint="eastAsia"/>
-        </w:rPr>
-        <w:t>1</w:t>
-      </w:r>
-      <w:r>
-        <w:rPr>
-          <w:rFonts w:hint="eastAsia"/>
-        </w:rPr>
-        <w:t>页，</w:t>
-      </w:r>
-      <w:proofErr w:type="gramStart"/>
-      <w:r>
-        <w:rPr>
-          <w:rFonts w:hint="eastAsia"/>
-        </w:rPr>
-        <w:t>可附图不</w:t>
-      </w:r>
-      <w:proofErr w:type="gramEnd"/>
-      <w:r>
-        <w:rPr>
-          <w:rFonts w:hint="eastAsia"/>
-        </w:rPr>
-        <w:t>超过</w:t>
-      </w:r>
-      <w:r>
-        <w:rPr>
-          <w:rFonts w:hint="eastAsia"/>
-        </w:rPr>
-        <w:t>1</w:t>
-      </w:r>
-      <w:r>
-        <w:rPr>
-          <w:rFonts w:hint="eastAsia"/>
-        </w:rPr>
-        <w:t>张。</w:t>
-      </w:r>
-      <w:r>
-        <w:rPr>
-          <w:rFonts w:hint="eastAsia"/>
-        </w:rPr>
-        <w:t>作品简介、正式文档以及</w:t>
-      </w:r>
-      <w:r>
-        <w:t>作品视频</w:t>
-      </w:r>
-      <w:r>
-        <w:rPr>
-          <w:rFonts w:hint="eastAsia"/>
-        </w:rPr>
-        <w:t>中不得以任何形式（文字、</w:t>
-      </w:r>
-      <w:r>
-        <w:t>照片、视频</w:t>
-      </w:r>
-      <w:r>
-        <w:rPr>
-          <w:rFonts w:hint="eastAsia"/>
-        </w:rPr>
-        <w:t>）体现院系</w:t>
-      </w:r>
-      <w:r>
-        <w:t>、作者或指导老师的信</w:t>
-      </w:r>
-      <w:r>
-        <w:lastRenderedPageBreak/>
-        <w:t>息。</w:t>
-      </w:r>
-    </w:p>
+    <w:p/>
     <w:sectPr>
       <w:headerReference w:type="default" r:id="rId7"/>
       <w:footerReference w:type="default" r:id="rId8"/>
@@ -587,7 +1080,7 @@
 </file>
 
 <file path=word/endnotes.xml><?xml version="1.0" encoding="utf-8"?>
-<w:endnotes xmlns:wpc="http://schemas.microsoft.com/office/word/2010/wordprocessingCanvas" xmlns:cx="http://schemas.microsoft.com/office/drawing/2014/chartex" xmlns:mc="http://schemas.openxmlformats.org/markup-compatibility/2006" xmlns:o="urn:schemas-microsoft-com:office:office" xmlns:r="http://schemas.openxmlformats.org/officeDocument/2006/relationships" xmlns:m="http://schemas.openxmlformats.org/officeDocument/2006/math" xmlns:v="urn:schemas-microsoft-com:vml" xmlns:wp14="http://schemas.microsoft.com/office/word/2010/wordprocessingDrawing" xmlns:wp="http://schemas.openxmlformats.org/drawingml/2006/wordprocessingDrawing" xmlns:w10="urn:schemas-microsoft-com:office:word" xmlns:w="http://schemas.openxmlformats.org/wordprocessingml/2006/main" xmlns:w14="http://schemas.microsoft.com/office/word/2010/wordml" xmlns:w15="http://schemas.microsoft.com/office/word/2012/wordml" xmlns:w16se="http://schemas.microsoft.com/office/word/2015/wordml/symex" xmlns:wpg="http://schemas.microsoft.com/office/word/2010/wordprocessingGroup" xmlns:wpi="http://schemas.microsoft.com/office/word/2010/wordprocessingInk" xmlns:wne="http://schemas.microsoft.com/office/word/2006/wordml" xmlns:wps="http://schemas.microsoft.com/office/word/2010/wordprocessingShape" mc:Ignorable="w14 w15 w16se wp14">
+<w:endnotes xmlns:wpc="http://schemas.microsoft.com/office/word/2010/wordprocessingCanvas" xmlns:cx="http://schemas.microsoft.com/office/drawing/2014/chartex" xmlns:cx1="http://schemas.microsoft.com/office/drawing/2015/9/8/chartex" xmlns:cx2="http://schemas.microsoft.com/office/drawing/2015/10/21/chartex" xmlns:cx3="http://schemas.microsoft.com/office/drawing/2016/5/9/chartex" xmlns:cx4="http://schemas.microsoft.com/office/drawing/2016/5/10/chartex" xmlns:cx5="http://schemas.microsoft.com/office/drawing/2016/5/11/chartex" xmlns:cx6="http://schemas.microsoft.com/office/drawing/2016/5/12/chartex" xmlns:cx7="http://schemas.microsoft.com/office/drawing/2016/5/13/chartex" xmlns:cx8="http://schemas.microsoft.com/office/drawing/2016/5/14/chartex" xmlns:mc="http://schemas.openxmlformats.org/markup-compatibility/2006" xmlns:aink="http://schemas.microsoft.com/office/drawing/2016/ink" xmlns:am3d="http://schemas.microsoft.com/office/drawing/2017/model3d" xmlns:o="urn:schemas-microsoft-com:office:office" xmlns:r="http://schemas.openxmlformats.org/officeDocument/2006/relationships" xmlns:m="http://schemas.openxmlformats.org/officeDocument/2006/math" xmlns:v="urn:schemas-microsoft-com:vml" xmlns:wp14="http://schemas.microsoft.com/office/word/2010/wordprocessingDrawing" xmlns:wp="http://schemas.openxmlformats.org/drawingml/2006/wordprocessingDrawing" xmlns:w10="urn:schemas-microsoft-com:office:word" xmlns:w="http://schemas.openxmlformats.org/wordprocessingml/2006/main" xmlns:w14="http://schemas.microsoft.com/office/word/2010/wordml" xmlns:w15="http://schemas.microsoft.com/office/word/2012/wordml" xmlns:w16cid="http://schemas.microsoft.com/office/word/2016/wordml/cid" xmlns:w16se="http://schemas.microsoft.com/office/word/2015/wordml/symex" xmlns:wpg="http://schemas.microsoft.com/office/word/2010/wordprocessingGroup" xmlns:wpi="http://schemas.microsoft.com/office/word/2010/wordprocessingInk" xmlns:wne="http://schemas.microsoft.com/office/word/2006/wordml" xmlns:wps="http://schemas.microsoft.com/office/word/2010/wordprocessingShape" mc:Ignorable="w14 w15 w16se w16cid wp14">
   <w:endnote w:type="separator" w:id="-1">
     <w:p>
       <w:r>
@@ -606,7 +1099,7 @@
 </file>
 
 <file path=word/footer1.xml><?xml version="1.0" encoding="utf-8"?>
-<w:ftr xmlns:wpc="http://schemas.microsoft.com/office/word/2010/wordprocessingCanvas" xmlns:cx="http://schemas.microsoft.com/office/drawing/2014/chartex" xmlns:mc="http://schemas.openxmlformats.org/markup-compatibility/2006" xmlns:o="urn:schemas-microsoft-com:office:office" xmlns:r="http://schemas.openxmlformats.org/officeDocument/2006/relationships" xmlns:m="http://schemas.openxmlformats.org/officeDocument/2006/math" xmlns:v="urn:schemas-microsoft-com:vml" xmlns:wp14="http://schemas.microsoft.com/office/word/2010/wordprocessingDrawing" xmlns:wp="http://schemas.openxmlformats.org/drawingml/2006/wordprocessingDrawing" xmlns:w10="urn:schemas-microsoft-com:office:word" xmlns:w="http://schemas.openxmlformats.org/wordprocessingml/2006/main" xmlns:w14="http://schemas.microsoft.com/office/word/2010/wordml" xmlns:w15="http://schemas.microsoft.com/office/word/2012/wordml" xmlns:w16se="http://schemas.microsoft.com/office/word/2015/wordml/symex" xmlns:wpg="http://schemas.microsoft.com/office/word/2010/wordprocessingGroup" xmlns:wpi="http://schemas.microsoft.com/office/word/2010/wordprocessingInk" xmlns:wne="http://schemas.microsoft.com/office/word/2006/wordml" xmlns:wps="http://schemas.microsoft.com/office/word/2010/wordprocessingShape" mc:Ignorable="w14 w15 w16se wp14">
+<w:ftr xmlns:wpc="http://schemas.microsoft.com/office/word/2010/wordprocessingCanvas" xmlns:cx="http://schemas.microsoft.com/office/drawing/2014/chartex" xmlns:cx1="http://schemas.microsoft.com/office/drawing/2015/9/8/chartex" xmlns:cx2="http://schemas.microsoft.com/office/drawing/2015/10/21/chartex" xmlns:cx3="http://schemas.microsoft.com/office/drawing/2016/5/9/chartex" xmlns:cx4="http://schemas.microsoft.com/office/drawing/2016/5/10/chartex" xmlns:cx5="http://schemas.microsoft.com/office/drawing/2016/5/11/chartex" xmlns:cx6="http://schemas.microsoft.com/office/drawing/2016/5/12/chartex" xmlns:cx7="http://schemas.microsoft.com/office/drawing/2016/5/13/chartex" xmlns:cx8="http://schemas.microsoft.com/office/drawing/2016/5/14/chartex" xmlns:mc="http://schemas.openxmlformats.org/markup-compatibility/2006" xmlns:aink="http://schemas.microsoft.com/office/drawing/2016/ink" xmlns:am3d="http://schemas.microsoft.com/office/drawing/2017/model3d" xmlns:o="urn:schemas-microsoft-com:office:office" xmlns:r="http://schemas.openxmlformats.org/officeDocument/2006/relationships" xmlns:m="http://schemas.openxmlformats.org/officeDocument/2006/math" xmlns:v="urn:schemas-microsoft-com:vml" xmlns:wp14="http://schemas.microsoft.com/office/word/2010/wordprocessingDrawing" xmlns:wp="http://schemas.openxmlformats.org/drawingml/2006/wordprocessingDrawing" xmlns:w10="urn:schemas-microsoft-com:office:word" xmlns:w="http://schemas.openxmlformats.org/wordprocessingml/2006/main" xmlns:w14="http://schemas.microsoft.com/office/word/2010/wordml" xmlns:w15="http://schemas.microsoft.com/office/word/2012/wordml" xmlns:w16cid="http://schemas.microsoft.com/office/word/2016/wordml/cid" xmlns:w16se="http://schemas.microsoft.com/office/word/2015/wordml/symex" xmlns:wpg="http://schemas.microsoft.com/office/word/2010/wordprocessingGroup" xmlns:wpi="http://schemas.microsoft.com/office/word/2010/wordprocessingInk" xmlns:wne="http://schemas.microsoft.com/office/word/2006/wordml" xmlns:wps="http://schemas.microsoft.com/office/word/2010/wordprocessingShape" mc:Ignorable="w14 w15 w16se w16cid wp14">
   <w:p>
     <w:pPr>
       <w:pStyle w:val="a4"/>
@@ -623,7 +1116,7 @@
 </file>
 
 <file path=word/footnotes.xml><?xml version="1.0" encoding="utf-8"?>
-<w:footnotes xmlns:wpc="http://schemas.microsoft.com/office/word/2010/wordprocessingCanvas" xmlns:cx="http://schemas.microsoft.com/office/drawing/2014/chartex" xmlns:mc="http://schemas.openxmlformats.org/markup-compatibility/2006" xmlns:o="urn:schemas-microsoft-com:office:office" xmlns:r="http://schemas.openxmlformats.org/officeDocument/2006/relationships" xmlns:m="http://schemas.openxmlformats.org/officeDocument/2006/math" xmlns:v="urn:schemas-microsoft-com:vml" xmlns:wp14="http://schemas.microsoft.com/office/word/2010/wordprocessingDrawing" xmlns:wp="http://schemas.openxmlformats.org/drawingml/2006/wordprocessingDrawing" xmlns:w10="urn:schemas-microsoft-com:office:word" xmlns:w="http://schemas.openxmlformats.org/wordprocessingml/2006/main" xmlns:w14="http://schemas.microsoft.com/office/word/2010/wordml" xmlns:w15="http://schemas.microsoft.com/office/word/2012/wordml" xmlns:w16se="http://schemas.microsoft.com/office/word/2015/wordml/symex" xmlns:wpg="http://schemas.microsoft.com/office/word/2010/wordprocessingGroup" xmlns:wpi="http://schemas.microsoft.com/office/word/2010/wordprocessingInk" xmlns:wne="http://schemas.microsoft.com/office/word/2006/wordml" xmlns:wps="http://schemas.microsoft.com/office/word/2010/wordprocessingShape" mc:Ignorable="w14 w15 w16se wp14">
+<w:footnotes xmlns:wpc="http://schemas.microsoft.com/office/word/2010/wordprocessingCanvas" xmlns:cx="http://schemas.microsoft.com/office/drawing/2014/chartex" xmlns:cx1="http://schemas.microsoft.com/office/drawing/2015/9/8/chartex" xmlns:cx2="http://schemas.microsoft.com/office/drawing/2015/10/21/chartex" xmlns:cx3="http://schemas.microsoft.com/office/drawing/2016/5/9/chartex" xmlns:cx4="http://schemas.microsoft.com/office/drawing/2016/5/10/chartex" xmlns:cx5="http://schemas.microsoft.com/office/drawing/2016/5/11/chartex" xmlns:cx6="http://schemas.microsoft.com/office/drawing/2016/5/12/chartex" xmlns:cx7="http://schemas.microsoft.com/office/drawing/2016/5/13/chartex" xmlns:cx8="http://schemas.microsoft.com/office/drawing/2016/5/14/chartex" xmlns:mc="http://schemas.openxmlformats.org/markup-compatibility/2006" xmlns:aink="http://schemas.microsoft.com/office/drawing/2016/ink" xmlns:am3d="http://schemas.microsoft.com/office/drawing/2017/model3d" xmlns:o="urn:schemas-microsoft-com:office:office" xmlns:r="http://schemas.openxmlformats.org/officeDocument/2006/relationships" xmlns:m="http://schemas.openxmlformats.org/officeDocument/2006/math" xmlns:v="urn:schemas-microsoft-com:vml" xmlns:wp14="http://schemas.microsoft.com/office/word/2010/wordprocessingDrawing" xmlns:wp="http://schemas.openxmlformats.org/drawingml/2006/wordprocessingDrawing" xmlns:w10="urn:schemas-microsoft-com:office:word" xmlns:w="http://schemas.openxmlformats.org/wordprocessingml/2006/main" xmlns:w14="http://schemas.microsoft.com/office/word/2010/wordml" xmlns:w15="http://schemas.microsoft.com/office/word/2012/wordml" xmlns:w16cid="http://schemas.microsoft.com/office/word/2016/wordml/cid" xmlns:w16se="http://schemas.microsoft.com/office/word/2015/wordml/symex" xmlns:wpg="http://schemas.microsoft.com/office/word/2010/wordprocessingGroup" xmlns:wpi="http://schemas.microsoft.com/office/word/2010/wordprocessingInk" xmlns:wne="http://schemas.microsoft.com/office/word/2006/wordml" xmlns:wps="http://schemas.microsoft.com/office/word/2010/wordprocessingShape" mc:Ignorable="w14 w15 w16se w16cid wp14">
   <w:footnote w:type="separator" w:id="-1">
     <w:p>
       <w:r>
@@ -642,7 +1135,7 @@
 </file>
 
 <file path=word/header1.xml><?xml version="1.0" encoding="utf-8"?>
-<w:hdr xmlns:wpc="http://schemas.microsoft.com/office/word/2010/wordprocessingCanvas" xmlns:cx="http://schemas.microsoft.com/office/drawing/2014/chartex" xmlns:mc="http://schemas.openxmlformats.org/markup-compatibility/2006" xmlns:o="urn:schemas-microsoft-com:office:office" xmlns:r="http://schemas.openxmlformats.org/officeDocument/2006/relationships" xmlns:m="http://schemas.openxmlformats.org/officeDocument/2006/math" xmlns:v="urn:schemas-microsoft-com:vml" xmlns:wp14="http://schemas.microsoft.com/office/word/2010/wordprocessingDrawing" xmlns:wp="http://schemas.openxmlformats.org/drawingml/2006/wordprocessingDrawing" xmlns:w10="urn:schemas-microsoft-com:office:word" xmlns:w="http://schemas.openxmlformats.org/wordprocessingml/2006/main" xmlns:w14="http://schemas.microsoft.com/office/word/2010/wordml" xmlns:w15="http://schemas.microsoft.com/office/word/2012/wordml" xmlns:w16se="http://schemas.microsoft.com/office/word/2015/wordml/symex" xmlns:wpg="http://schemas.microsoft.com/office/word/2010/wordprocessingGroup" xmlns:wpi="http://schemas.microsoft.com/office/word/2010/wordprocessingInk" xmlns:wne="http://schemas.microsoft.com/office/word/2006/wordml" xmlns:wps="http://schemas.microsoft.com/office/word/2010/wordprocessingShape" mc:Ignorable="w14 w15 w16se wp14">
+<w:hdr xmlns:wpc="http://schemas.microsoft.com/office/word/2010/wordprocessingCanvas" xmlns:cx="http://schemas.microsoft.com/office/drawing/2014/chartex" xmlns:cx1="http://schemas.microsoft.com/office/drawing/2015/9/8/chartex" xmlns:cx2="http://schemas.microsoft.com/office/drawing/2015/10/21/chartex" xmlns:cx3="http://schemas.microsoft.com/office/drawing/2016/5/9/chartex" xmlns:cx4="http://schemas.microsoft.com/office/drawing/2016/5/10/chartex" xmlns:cx5="http://schemas.microsoft.com/office/drawing/2016/5/11/chartex" xmlns:cx6="http://schemas.microsoft.com/office/drawing/2016/5/12/chartex" xmlns:cx7="http://schemas.microsoft.com/office/drawing/2016/5/13/chartex" xmlns:cx8="http://schemas.microsoft.com/office/drawing/2016/5/14/chartex" xmlns:mc="http://schemas.openxmlformats.org/markup-compatibility/2006" xmlns:aink="http://schemas.microsoft.com/office/drawing/2016/ink" xmlns:am3d="http://schemas.microsoft.com/office/drawing/2017/model3d" xmlns:o="urn:schemas-microsoft-com:office:office" xmlns:r="http://schemas.openxmlformats.org/officeDocument/2006/relationships" xmlns:m="http://schemas.openxmlformats.org/officeDocument/2006/math" xmlns:v="urn:schemas-microsoft-com:vml" xmlns:wp14="http://schemas.microsoft.com/office/word/2010/wordprocessingDrawing" xmlns:wp="http://schemas.openxmlformats.org/drawingml/2006/wordprocessingDrawing" xmlns:w10="urn:schemas-microsoft-com:office:word" xmlns:w="http://schemas.openxmlformats.org/wordprocessingml/2006/main" xmlns:w14="http://schemas.microsoft.com/office/word/2010/wordml" xmlns:w15="http://schemas.microsoft.com/office/word/2012/wordml" xmlns:w16cid="http://schemas.microsoft.com/office/word/2016/wordml/cid" xmlns:w16se="http://schemas.microsoft.com/office/word/2015/wordml/symex" xmlns:wpg="http://schemas.microsoft.com/office/word/2010/wordprocessingGroup" xmlns:wpi="http://schemas.microsoft.com/office/word/2010/wordprocessingInk" xmlns:wne="http://schemas.microsoft.com/office/word/2006/wordml" xmlns:wps="http://schemas.microsoft.com/office/word/2010/wordprocessingShape" mc:Ignorable="w14 w15 w16se w16cid wp14">
   <w:p>
     <w:pPr>
       <w:pStyle w:val="a3"/>
@@ -658,13 +1151,7 @@
       <w:rPr>
         <w:rFonts w:hint="eastAsia"/>
       </w:rPr>
-      <w:t>三十</w:t>
-    </w:r>
-    <w:r>
-      <w:rPr>
-        <w:rFonts w:hint="eastAsia"/>
-      </w:rPr>
-      <w:t>六</w:t>
+      <w:t>三十六</w:t>
     </w:r>
     <w:r>
       <w:rPr>
@@ -713,7 +1200,7 @@
 </file>
 
 <file path=word/numbering.xml><?xml version="1.0" encoding="utf-8"?>
-<w:numbering xmlns:wpc="http://schemas.microsoft.com/office/word/2010/wordprocessingCanvas" xmlns:cx="http://schemas.microsoft.com/office/drawing/2014/chartex" xmlns:mc="http://schemas.openxmlformats.org/markup-compatibility/2006" xmlns:o="urn:schemas-microsoft-com:office:office" xmlns:r="http://schemas.openxmlformats.org/officeDocument/2006/relationships" xmlns:m="http://schemas.openxmlformats.org/officeDocument/2006/math" xmlns:v="urn:schemas-microsoft-com:vml" xmlns:wp14="http://schemas.microsoft.com/office/word/2010/wordprocessingDrawing" xmlns:wp="http://schemas.openxmlformats.org/drawingml/2006/wordprocessingDrawing" xmlns:w10="urn:schemas-microsoft-com:office:word" xmlns:w="http://schemas.openxmlformats.org/wordprocessingml/2006/main" xmlns:w14="http://schemas.microsoft.com/office/word/2010/wordml" xmlns:w15="http://schemas.microsoft.com/office/word/2012/wordml" xmlns:w16se="http://schemas.microsoft.com/office/word/2015/wordml/symex" xmlns:wpg="http://schemas.microsoft.com/office/word/2010/wordprocessingGroup" xmlns:wpi="http://schemas.microsoft.com/office/word/2010/wordprocessingInk" xmlns:wne="http://schemas.microsoft.com/office/word/2006/wordml" xmlns:wps="http://schemas.microsoft.com/office/word/2010/wordprocessingShape" mc:Ignorable="w14 w15 w16se wp14">
+<w:numbering xmlns:wpc="http://schemas.microsoft.com/office/word/2010/wordprocessingCanvas" xmlns:cx="http://schemas.microsoft.com/office/drawing/2014/chartex" xmlns:cx1="http://schemas.microsoft.com/office/drawing/2015/9/8/chartex" xmlns:cx2="http://schemas.microsoft.com/office/drawing/2015/10/21/chartex" xmlns:cx3="http://schemas.microsoft.com/office/drawing/2016/5/9/chartex" xmlns:cx4="http://schemas.microsoft.com/office/drawing/2016/5/10/chartex" xmlns:cx5="http://schemas.microsoft.com/office/drawing/2016/5/11/chartex" xmlns:cx6="http://schemas.microsoft.com/office/drawing/2016/5/12/chartex" xmlns:cx7="http://schemas.microsoft.com/office/drawing/2016/5/13/chartex" xmlns:cx8="http://schemas.microsoft.com/office/drawing/2016/5/14/chartex" xmlns:mc="http://schemas.openxmlformats.org/markup-compatibility/2006" xmlns:aink="http://schemas.microsoft.com/office/drawing/2016/ink" xmlns:am3d="http://schemas.microsoft.com/office/drawing/2017/model3d" xmlns:o="urn:schemas-microsoft-com:office:office" xmlns:r="http://schemas.openxmlformats.org/officeDocument/2006/relationships" xmlns:m="http://schemas.openxmlformats.org/officeDocument/2006/math" xmlns:v="urn:schemas-microsoft-com:vml" xmlns:wp14="http://schemas.microsoft.com/office/word/2010/wordprocessingDrawing" xmlns:wp="http://schemas.openxmlformats.org/drawingml/2006/wordprocessingDrawing" xmlns:w10="urn:schemas-microsoft-com:office:word" xmlns:w="http://schemas.openxmlformats.org/wordprocessingml/2006/main" xmlns:w14="http://schemas.microsoft.com/office/word/2010/wordml" xmlns:w15="http://schemas.microsoft.com/office/word/2012/wordml" xmlns:w16cid="http://schemas.microsoft.com/office/word/2016/wordml/cid" xmlns:w16se="http://schemas.microsoft.com/office/word/2015/wordml/symex" xmlns:wpg="http://schemas.microsoft.com/office/word/2010/wordprocessingGroup" xmlns:wpi="http://schemas.microsoft.com/office/word/2010/wordprocessingInk" xmlns:wne="http://schemas.microsoft.com/office/word/2006/wordml" xmlns:wps="http://schemas.microsoft.com/office/word/2010/wordprocessingShape" mc:Ignorable="w14 w15 w16se w16cid wp14">
   <w:abstractNum w:abstractNumId="0" w15:restartNumberingAfterBreak="0">
     <w:nsid w:val="018336D9"/>
     <w:multiLevelType w:val="hybridMultilevel"/>
@@ -1062,17 +1549,17 @@
   <w:abstractNum w:abstractNumId="3" w15:restartNumberingAfterBreak="0">
     <w:nsid w:val="5D443E9C"/>
     <w:multiLevelType w:val="hybridMultilevel"/>
-    <w:tmpl w:val="DA240EE0"/>
-    <w:lvl w:ilvl="0" w:tplc="8E388416">
+    <w:tmpl w:val="D9985258"/>
+    <w:lvl w:ilvl="0" w:tplc="63EA6932">
       <w:start w:val="1"/>
       <w:numFmt w:val="decimal"/>
-      <w:lvlText w:val="%1."/>
+      <w:lvlText w:val="%1）"/>
       <w:lvlJc w:val="left"/>
       <w:pPr>
         <w:ind w:left="360" w:hanging="360"/>
       </w:pPr>
       <w:rPr>
-        <w:rFonts w:hint="default"/>
+        <w:rFonts w:ascii="Times New Roman" w:eastAsia="宋体" w:hAnsi="Times New Roman" w:cs="Times New Roman"/>
       </w:rPr>
     </w:lvl>
     <w:lvl w:ilvl="1" w:tplc="04090019" w:tentative="1">
@@ -1151,17 +1638,17 @@
   <w:abstractNum w:abstractNumId="4" w15:restartNumberingAfterBreak="0">
     <w:nsid w:val="6C12455E"/>
     <w:multiLevelType w:val="hybridMultilevel"/>
-    <w:tmpl w:val="EE060398"/>
-    <w:lvl w:ilvl="0" w:tplc="F5963A74">
+    <w:tmpl w:val="EE26C3C4"/>
+    <w:lvl w:ilvl="0" w:tplc="AD6ED774">
       <w:start w:val="1"/>
       <w:numFmt w:val="decimal"/>
-      <w:lvlText w:val="%1."/>
+      <w:lvlText w:val="%1）"/>
       <w:lvlJc w:val="left"/>
       <w:pPr>
         <w:ind w:left="360" w:hanging="360"/>
       </w:pPr>
       <w:rPr>
-        <w:rFonts w:hint="default"/>
+        <w:rFonts w:asciiTheme="minorHAnsi" w:eastAsiaTheme="minorEastAsia" w:hAnsiTheme="minorHAnsi" w:cstheme="minorBidi"/>
       </w:rPr>
     </w:lvl>
     <w:lvl w:ilvl="1" w:tplc="04090019" w:tentative="1">
@@ -1399,7 +1886,7 @@
 </file>
 
 <file path=word/styles.xml><?xml version="1.0" encoding="utf-8"?>
-<w:styles xmlns:mc="http://schemas.openxmlformats.org/markup-compatibility/2006" xmlns:r="http://schemas.openxmlformats.org/officeDocument/2006/relationships" xmlns:w="http://schemas.openxmlformats.org/wordprocessingml/2006/main" xmlns:w14="http://schemas.microsoft.com/office/word/2010/wordml" xmlns:w15="http://schemas.microsoft.com/office/word/2012/wordml" xmlns:w16se="http://schemas.microsoft.com/office/word/2015/wordml/symex" mc:Ignorable="w14 w15 w16se">
+<w:styles xmlns:mc="http://schemas.openxmlformats.org/markup-compatibility/2006" xmlns:r="http://schemas.openxmlformats.org/officeDocument/2006/relationships" xmlns:w="http://schemas.openxmlformats.org/wordprocessingml/2006/main" xmlns:w14="http://schemas.microsoft.com/office/word/2010/wordml" xmlns:w15="http://schemas.microsoft.com/office/word/2012/wordml" xmlns:w16cid="http://schemas.microsoft.com/office/word/2016/wordml/cid" xmlns:w16se="http://schemas.microsoft.com/office/word/2015/wordml/symex" mc:Ignorable="w14 w15 w16se w16cid">
   <w:docDefaults>
     <w:rPrDefault>
       <w:rPr>
@@ -1409,7 +1896,7 @@
     </w:rPrDefault>
     <w:pPrDefault/>
   </w:docDefaults>
-  <w:latentStyles w:defLockedState="0" w:defUIPriority="0" w:defSemiHidden="0" w:defUnhideWhenUsed="0" w:defQFormat="0" w:count="371">
+  <w:latentStyles w:defLockedState="0" w:defUIPriority="0" w:defSemiHidden="0" w:defUnhideWhenUsed="0" w:defQFormat="0" w:count="375">
     <w:lsdException w:name="Normal" w:qFormat="1"/>
     <w:lsdException w:name="heading 1" w:qFormat="1"/>
     <w:lsdException w:name="heading 2" w:semiHidden="1" w:unhideWhenUsed="1" w:qFormat="1"/>
@@ -1774,6 +2261,10 @@
     <w:lsdException w:name="List Table 5 Dark Accent 6" w:uiPriority="50"/>
     <w:lsdException w:name="List Table 6 Colorful Accent 6" w:uiPriority="51"/>
     <w:lsdException w:name="List Table 7 Colorful Accent 6" w:uiPriority="52"/>
+    <w:lsdException w:name="Mention" w:semiHidden="1" w:uiPriority="99" w:unhideWhenUsed="1"/>
+    <w:lsdException w:name="Smart Hyperlink" w:semiHidden="1" w:uiPriority="99" w:unhideWhenUsed="1"/>
+    <w:lsdException w:name="Hashtag" w:semiHidden="1" w:uiPriority="99" w:unhideWhenUsed="1"/>
+    <w:lsdException w:name="Unresolved Mention" w:semiHidden="1" w:uiPriority="99" w:unhideWhenUsed="1"/>
   </w:latentStyles>
   <w:style w:type="paragraph" w:default="1" w:styleId="a">
     <w:name w:val="Normal"/>

</xml_diff>